<commit_message>
push last slide deck
</commit_message>
<xml_diff>
--- a/docs/exercises/Session3_ChiSq_Exercises_with_ANSWERS.docx
+++ b/docs/exercises/Session3_ChiSq_Exercises_with_ANSWERS.docx
@@ -377,13 +377,28 @@
         <w:t xml:space="preserve">on’t. </w:t>
       </w:r>
       <w:r>
-        <w:t>For these sorts of analyses we need to look to different types of statistical tests, which are suited to evaluating how variables influence this specific type of</w:t>
+        <w:t xml:space="preserve">For these sorts of analyses we need to look to </w:t>
+      </w:r>
+      <w:r>
+        <w:t>use</w:t>
+      </w:r>
+      <w:r>
+        <w:t xml:space="preserve"> types of statistical tests, which are </w:t>
+      </w:r>
+      <w:r>
+        <w:t>designed</w:t>
+      </w:r>
+      <w:r>
+        <w:t xml:space="preserve"> to evaluating how variables influence th</w:t>
+      </w:r>
+      <w:r>
+        <w:t xml:space="preserve">e distribution of response in a </w:t>
       </w:r>
       <w:r>
         <w:rPr>
           <w:b/>
         </w:rPr>
-        <w:t xml:space="preserve"> categorical</w:t>
+        <w:t>categorical</w:t>
       </w:r>
       <w:r>
         <w:rPr>
@@ -393,83 +408,6 @@
       </w:r>
       <w:r>
         <w:t xml:space="preserve">outcome. </w:t>
-      </w:r>
-    </w:p>
-    <w:p>
-      <w:r>
-        <w:t>As you might imagine, we as psyc</w:t>
-      </w:r>
-      <w:r>
-        <w:t xml:space="preserve">hologists are often </w:t>
-      </w:r>
-      <w:r>
-        <w:t>as</w:t>
-      </w:r>
-      <w:r>
-        <w:t xml:space="preserve"> interested in these</w:t>
-      </w:r>
-      <w:r>
-        <w:t xml:space="preserve"> types </w:t>
-      </w:r>
-      <w:r>
-        <w:t>of outcomes</w:t>
-      </w:r>
-      <w:r>
-        <w:t xml:space="preserve"> as we are continuous ones</w:t>
-      </w:r>
-      <w:r>
-        <w:t>. For example</w:t>
-      </w:r>
-      <w:r>
-        <w:t xml:space="preserve">: imagine </w:t>
-      </w:r>
-      <w:r>
-        <w:t>we want to improve our understanding of how our behaviour has an impact on</w:t>
-      </w:r>
-      <w:r>
-        <w:t xml:space="preserve"> categorical states </w:t>
-      </w:r>
-      <w:r>
-        <w:t xml:space="preserve">we </w:t>
-      </w:r>
-      <w:r>
-        <w:t xml:space="preserve">may </w:t>
-      </w:r>
-      <w:r>
-        <w:t>fall into regarding our</w:t>
-      </w:r>
-      <w:r>
-        <w:t xml:space="preserve"> educational attainment</w:t>
-      </w:r>
-      <w:r>
-        <w:t xml:space="preserve"> (e.g. passing or failing)</w:t>
-      </w:r>
-      <w:r>
-        <w:t xml:space="preserve">, </w:t>
-      </w:r>
-      <w:r>
-        <w:t>relationship status (e.g. single, in a relationship, married</w:t>
-      </w:r>
-      <w:r>
-        <w:t xml:space="preserve"> </w:t>
-      </w:r>
-      <w:r>
-        <w:t>etc..</w:t>
-      </w:r>
-      <w:r>
-        <w:t>.</w:t>
-      </w:r>
-      <w:r>
-        <w:t>)</w:t>
-      </w:r>
-      <w:r>
-        <w:t>, mental well-being (high-, medium- or low-risk of suicide)</w:t>
-      </w:r>
-      <w:r>
-        <w:t xml:space="preserve"> etc… </w:t>
-      </w:r>
-      <w:r>
-        <w:t xml:space="preserve">. </w:t>
       </w:r>
     </w:p>
     <w:p>
@@ -506,77 +444,46 @@
         <w:t>In t</w:t>
       </w:r>
       <w:r>
-        <w:t>his week</w:t>
-      </w:r>
-      <w:r>
-        <w:t>’s</w:t>
-      </w:r>
-      <w:r>
-        <w:t xml:space="preserve"> exercise</w:t>
+        <w:t>he</w:t>
       </w:r>
       <w:r>
         <w:t>s</w:t>
       </w:r>
       <w:r>
+        <w:t>e</w:t>
+      </w:r>
+      <w:r>
         <w:t xml:space="preserve"> </w:t>
       </w:r>
       <w:r>
-        <w:t>we’ll first</w:t>
+        <w:t>exercise</w:t>
+      </w:r>
+      <w:r>
+        <w:t>s</w:t>
+      </w:r>
+      <w:r>
+        <w:t xml:space="preserve"> </w:t>
+      </w:r>
+      <w:r>
+        <w:t>first</w:t>
       </w:r>
       <w:r>
         <w:t xml:space="preserve"> focus on a</w:t>
       </w:r>
       <w:r>
-        <w:t xml:space="preserve"> basic type of categorical analysis that will establish some key concepts in this field of analysis. Then the second exercise will introduce a variant of th</w:t>
-      </w:r>
-      <w:r>
-        <w:t>e standard regression model we’ve worked</w:t>
-      </w:r>
-      <w:r>
-        <w:t xml:space="preserve"> with</w:t>
-      </w:r>
-      <w:r>
-        <w:t xml:space="preserve"> previously</w:t>
-      </w:r>
-      <w:r>
-        <w:t xml:space="preserve">, which with a few </w:t>
-      </w:r>
-      <w:r>
-        <w:t xml:space="preserve">minor </w:t>
-      </w:r>
-      <w:r>
-        <w:t>modifications works as well for analysing effects upon categorical dependent variables</w:t>
-      </w:r>
-      <w:r>
-        <w:t xml:space="preserve"> as it does continuous ones</w:t>
-      </w:r>
-      <w:r>
-        <w:t>. S</w:t>
-      </w:r>
-      <w:r>
-        <w:t>pecifically</w:t>
-      </w:r>
-      <w:r>
-        <w:t>, we’ll focus on</w:t>
-      </w:r>
-      <w:r>
-        <w:t>:</w:t>
-      </w:r>
-    </w:p>
-    <w:p>
-      <w:pPr>
-        <w:pStyle w:val="ListParagraph"/>
-        <w:numPr>
-          <w:ilvl w:val="3"/>
-          <w:numId w:val="3"/>
-        </w:numPr>
-        <w:ind w:left="567"/>
-      </w:pPr>
-      <w:r>
-        <w:t>How</w:t>
-      </w:r>
-      <w:r>
-        <w:t xml:space="preserve"> to </w:t>
+        <w:t xml:space="preserve"> basic type of categorical analysis that will establish some key concepts </w:t>
+      </w:r>
+      <w:r>
+        <w:t>with</w:t>
+      </w:r>
+      <w:r>
+        <w:t xml:space="preserve">in this field of analysis. </w:t>
+      </w:r>
+      <w:r>
+        <w:t xml:space="preserve">Using this type of analysis we will learn how </w:t>
+      </w:r>
+      <w:r>
+        <w:t xml:space="preserve">to </w:t>
       </w:r>
       <w:r>
         <w:t xml:space="preserve">test if </w:t>
@@ -630,163 +537,114 @@
         <w:t xml:space="preserve">has an influence on </w:t>
       </w:r>
       <w:r>
+        <w:t xml:space="preserve">single </w:t>
+      </w:r>
+      <w:r>
         <w:t>a categorical dependent variable</w:t>
       </w:r>
     </w:p>
     <w:p>
       <w:pPr>
-        <w:pStyle w:val="ListParagraph"/>
-        <w:numPr>
-          <w:ilvl w:val="3"/>
-          <w:numId w:val="3"/>
-        </w:numPr>
-        <w:ind w:left="567"/>
-      </w:pPr>
-      <w:r>
-        <w:t xml:space="preserve">How to </w:t>
-      </w:r>
-      <w:r>
-        <w:t xml:space="preserve">test if </w:t>
-      </w:r>
-      <w:r>
+        <w:pStyle w:val="Heading2"/>
         <w:rPr>
           <w:b/>
-        </w:rPr>
-        <w:t xml:space="preserve">more than one independent variable (either continuous or categorical) </w:t>
-      </w:r>
-      <w:r>
-        <w:t>has</w:t>
-      </w:r>
-      <w:r>
-        <w:t xml:space="preserve"> an influence on </w:t>
-      </w:r>
-      <w:r>
-        <w:t>a</w:t>
+          <w:bCs/>
+        </w:rPr>
+      </w:pPr>
+      <w:r>
+        <w:rPr>
+          <w:b/>
+          <w:bCs/>
+        </w:rPr>
+        <w:t>Exercise 1</w:t>
+      </w:r>
+      <w:r>
+        <w:rPr>
+          <w:b/>
+          <w:bCs/>
+        </w:rPr>
+        <w:t xml:space="preserve">: </w:t>
+      </w:r>
+      <w:r>
+        <w:rPr>
+          <w:b/>
+          <w:bCs/>
+        </w:rPr>
+        <w:t>Chi-squared testing – by hand</w:t>
+      </w:r>
+    </w:p>
+    <w:p>
+      <w:r>
+        <w:t>Let</w:t>
+      </w:r>
+      <w:r>
+        <w:t>’</w:t>
+      </w:r>
+      <w:r>
+        <w:t>s</w:t>
+      </w:r>
+      <w:r>
+        <w:t xml:space="preserve"> begin with the simple</w:t>
+      </w:r>
+      <w:r>
+        <w:t>st form of categorical analysis: in</w:t>
+      </w:r>
+      <w:r>
+        <w:t xml:space="preserve"> w</w:t>
+      </w:r>
+      <w:r>
+        <w:t>hich we have only two variables that</w:t>
       </w:r>
       <w:r>
         <w:t xml:space="preserve"> </w:t>
       </w:r>
       <w:r>
-        <w:t xml:space="preserve">categorical </w:t>
-      </w:r>
-      <w:r>
-        <w:t>dependent variable</w:t>
-      </w:r>
-    </w:p>
-    <w:p>
-      <w:pPr>
+        <w:t>are both categorical, each</w:t>
+      </w:r>
+      <w:r>
+        <w:t xml:space="preserve"> only </w:t>
+      </w:r>
+      <w:r>
+        <w:t xml:space="preserve">has </w:t>
+      </w:r>
+      <w:r>
+        <w:t xml:space="preserve">two levels and we </w:t>
+      </w:r>
+      <w:r>
+        <w:t xml:space="preserve">only </w:t>
+      </w:r>
+      <w:r>
+        <w:t xml:space="preserve">wish to predict whether one </w:t>
+      </w:r>
+      <w:r>
+        <w:t xml:space="preserve">variable </w:t>
+      </w:r>
+      <w:r>
+        <w:t>has an influence on the other</w:t>
+      </w:r>
+      <w:r>
+        <w:t xml:space="preserve">. In other words, we identify one of these two categorical variables as being the independent variable and </w:t>
+      </w:r>
+      <w:r>
+        <w:t>the other as the d</w:t>
+      </w:r>
+      <w:r>
+        <w:t>ependent variable in our design</w:t>
+      </w:r>
+      <w:r>
+        <w:t xml:space="preserve"> </w:t>
+      </w:r>
+    </w:p>
+    <w:p>
+      <w:pPr>
+        <w:rPr>
+          <w:highlight w:val="yellow"/>
+        </w:rPr>
+      </w:pPr>
+      <w:r>
         <w:rPr>
           <w:b/>
-          <w:sz w:val="32"/>
-          <w:szCs w:val="32"/>
-        </w:rPr>
-      </w:pPr>
-      <w:r>
-        <w:rPr>
-          <w:b/>
-          <w:sz w:val="32"/>
-          <w:szCs w:val="32"/>
-        </w:rPr>
-        <w:t>Exercise 1</w:t>
-      </w:r>
-      <w:r>
-        <w:rPr>
-          <w:b/>
-          <w:sz w:val="32"/>
-          <w:szCs w:val="32"/>
-        </w:rPr>
-        <w:t>: 1 Categorical outcome</w:t>
-      </w:r>
-      <w:r>
-        <w:rPr>
-          <w:b/>
-          <w:sz w:val="32"/>
-          <w:szCs w:val="32"/>
-        </w:rPr>
-        <w:t xml:space="preserve"> and </w:t>
-      </w:r>
-      <w:r>
-        <w:rPr>
-          <w:b/>
-          <w:sz w:val="32"/>
-          <w:szCs w:val="32"/>
-        </w:rPr>
-        <w:t>1 Categorical predictor</w:t>
-      </w:r>
-    </w:p>
-    <w:p>
-      <w:r>
-        <w:t>Let</w:t>
-      </w:r>
-      <w:r>
-        <w:t>’</w:t>
-      </w:r>
-      <w:r>
-        <w:t>s</w:t>
-      </w:r>
-      <w:r>
-        <w:t xml:space="preserve"> begin with the simple</w:t>
-      </w:r>
-      <w:r>
-        <w:t>st form of categorical analysis: in</w:t>
-      </w:r>
-      <w:r>
-        <w:t xml:space="preserve"> w</w:t>
-      </w:r>
-      <w:r>
-        <w:t>hich we have only two variables that</w:t>
-      </w:r>
-      <w:r>
-        <w:t xml:space="preserve"> </w:t>
-      </w:r>
-      <w:r>
-        <w:t>are both categorical, each</w:t>
-      </w:r>
-      <w:r>
-        <w:t xml:space="preserve"> only </w:t>
-      </w:r>
-      <w:r>
-        <w:t xml:space="preserve">has </w:t>
-      </w:r>
-      <w:r>
-        <w:t xml:space="preserve">two levels and we </w:t>
-      </w:r>
-      <w:r>
-        <w:t xml:space="preserve">only </w:t>
-      </w:r>
-      <w:r>
-        <w:t xml:space="preserve">wish to predict whether one </w:t>
-      </w:r>
-      <w:r>
-        <w:t xml:space="preserve">variable </w:t>
-      </w:r>
-      <w:r>
-        <w:t>has an influence on the other</w:t>
-      </w:r>
-      <w:r>
-        <w:t xml:space="preserve">. In other words, we identify one of these two categorical variables as being the independent variable and </w:t>
-      </w:r>
-      <w:r>
-        <w:t>the other as the d</w:t>
-      </w:r>
-      <w:r>
-        <w:t>ependent variable in our design</w:t>
-      </w:r>
-      <w:r>
-        <w:t xml:space="preserve"> </w:t>
-      </w:r>
-    </w:p>
-    <w:p>
-      <w:pPr>
-        <w:rPr>
-          <w:highlight w:val="yellow"/>
-        </w:rPr>
-      </w:pPr>
-      <w:r>
-        <w:rPr>
-          <w:b/>
-        </w:rPr>
-        <w:lastRenderedPageBreak/>
+        </w:rPr>
         <w:t>Note:</w:t>
       </w:r>
       <w:r>
@@ -1173,6 +1031,7 @@
               <w:rPr>
                 <w:b/>
               </w:rPr>
+              <w:lastRenderedPageBreak/>
               <w:t>Total</w:t>
             </w:r>
           </w:p>
@@ -1832,7 +1691,6 @@
               <w:rPr>
                 <w:i/>
               </w:rPr>
-              <w:lastRenderedPageBreak/>
               <w:t>Table 2</w:t>
             </w:r>
             <w:r>
@@ -2220,6 +2078,7 @@
           <w:noProof/>
           <w:lang w:eastAsia="en-GB"/>
         </w:rPr>
+        <w:lastRenderedPageBreak/>
         <mc:AlternateContent>
           <mc:Choice Requires="wps">
             <w:drawing>
@@ -6738,17 +6597,60 @@
     </w:p>
     <w:p>
       <w:pPr>
+        <w:pStyle w:val="Heading2"/>
         <w:rPr>
           <w:b/>
-          <w:sz w:val="24"/>
+          <w:bCs/>
         </w:rPr>
       </w:pPr>
       <w:r>
         <w:rPr>
           <w:b/>
-          <w:sz w:val="24"/>
-        </w:rPr>
-        <w:t>Using SPSS to analyse Categorical Data</w:t>
+          <w:bCs/>
+        </w:rPr>
+        <w:t xml:space="preserve">Exercise </w:t>
+      </w:r>
+      <w:r>
+        <w:rPr>
+          <w:b/>
+          <w:bCs/>
+        </w:rPr>
+        <w:t>2</w:t>
+      </w:r>
+      <w:r>
+        <w:rPr>
+          <w:b/>
+          <w:bCs/>
+        </w:rPr>
+        <w:t xml:space="preserve">: </w:t>
+      </w:r>
+      <w:r>
+        <w:rPr>
+          <w:b/>
+          <w:bCs/>
+        </w:rPr>
+        <w:t xml:space="preserve">Chi-squared testing </w:t>
+      </w:r>
+      <w:r>
+        <w:rPr>
+          <w:b/>
+          <w:bCs/>
+        </w:rPr>
+        <w:t>–</w:t>
+      </w:r>
+      <w:r>
+        <w:rPr>
+          <w:b/>
+          <w:bCs/>
+        </w:rPr>
+        <w:t xml:space="preserve"> </w:t>
+      </w:r>
+      <w:r>
+        <w:rPr>
+          <w:b/>
+          <w:bCs/>
+        </w:rPr>
+        <w:t>application in SPSS</w:t>
       </w:r>
     </w:p>
     <w:p>
@@ -11171,10 +11073,10 @@
                         </a:ln>
                         <a:extLst>
                           <a:ext uri="{FAA26D3D-D897-4be2-8F04-BA451C77F1D7}">
-                            <ma14:placeholderFlag xmlns:ma14="http://schemas.microsoft.com/office/mac/drawingml/2011/main" xmlns:w="http://schemas.openxmlformats.org/wordprocessingml/2006/main" xmlns:w10="urn:schemas-microsoft-com:office:word" xmlns:v="urn:schemas-microsoft-com:vml" xmlns:o="urn:schemas-microsoft-com:office:office" xmlns:mv="urn:schemas-microsoft-com:mac:vml" xmlns:mo="http://schemas.microsoft.com/office/mac/office/2008/main" xmlns=""/>
+                            <ma14:placeholderFlag xmlns="" xmlns:mo="http://schemas.microsoft.com/office/mac/office/2008/main" xmlns:mv="urn:schemas-microsoft-com:mac:vml" xmlns:o="urn:schemas-microsoft-com:office:office" xmlns:v="urn:schemas-microsoft-com:vml" xmlns:w10="urn:schemas-microsoft-com:office:word" xmlns:w="http://schemas.openxmlformats.org/wordprocessingml/2006/main" xmlns:ma14="http://schemas.microsoft.com/office/mac/drawingml/2011/main"/>
                           </a:ext>
                           <a:ext uri="{C572A759-6A51-4108-AA02-DFA0A04FC94B}">
-                            <ma14:wrappingTextBoxFlag xmlns:ma14="http://schemas.microsoft.com/office/mac/drawingml/2011/main" xmlns:w="http://schemas.openxmlformats.org/wordprocessingml/2006/main" xmlns:w10="urn:schemas-microsoft-com:office:word" xmlns:v="urn:schemas-microsoft-com:vml" xmlns:o="urn:schemas-microsoft-com:office:office" xmlns:mv="urn:schemas-microsoft-com:mac:vml" xmlns:mo="http://schemas.microsoft.com/office/mac/office/2008/main" xmlns=""/>
+                            <ma14:wrappingTextBoxFlag xmlns="" xmlns:mo="http://schemas.microsoft.com/office/mac/office/2008/main" xmlns:mv="urn:schemas-microsoft-com:mac:vml" xmlns:o="urn:schemas-microsoft-com:office:office" xmlns:v="urn:schemas-microsoft-com:vml" xmlns:w10="urn:schemas-microsoft-com:office:word" xmlns:w="http://schemas.openxmlformats.org/wordprocessingml/2006/main" xmlns:ma14="http://schemas.microsoft.com/office/mac/drawingml/2011/main"/>
                           </a:ext>
                         </a:extLst>
                       </wps:spPr>
@@ -15837,6 +15739,7 @@
     <w:lsdException w:name="HTML Sample" w:semiHidden="1" w:unhideWhenUsed="1"/>
     <w:lsdException w:name="HTML Typewriter" w:semiHidden="1" w:unhideWhenUsed="1"/>
     <w:lsdException w:name="HTML Variable" w:semiHidden="1" w:unhideWhenUsed="1"/>
+    <w:lsdException w:name="Normal Table" w:semiHidden="1" w:unhideWhenUsed="1"/>
     <w:lsdException w:name="annotation subject" w:semiHidden="1" w:unhideWhenUsed="1"/>
     <w:lsdException w:name="No List" w:semiHidden="1" w:unhideWhenUsed="1"/>
     <w:lsdException w:name="Outline List 1" w:semiHidden="1" w:unhideWhenUsed="1"/>
@@ -15879,8 +15782,11 @@
     <w:lsdException w:name="Table Contemporary" w:semiHidden="1" w:unhideWhenUsed="1"/>
     <w:lsdException w:name="Table Elegant" w:semiHidden="1" w:unhideWhenUsed="1"/>
     <w:lsdException w:name="Table Professional" w:semiHidden="1" w:unhideWhenUsed="1"/>
+    <w:lsdException w:name="Table Subtle 1" w:semiHidden="1" w:unhideWhenUsed="1"/>
     <w:lsdException w:name="Table Subtle 2" w:semiHidden="1" w:unhideWhenUsed="1"/>
     <w:lsdException w:name="Table Web 1" w:semiHidden="1" w:unhideWhenUsed="1"/>
+    <w:lsdException w:name="Table Web 2" w:semiHidden="1" w:unhideWhenUsed="1"/>
+    <w:lsdException w:name="Table Web 3" w:semiHidden="1" w:unhideWhenUsed="1"/>
     <w:lsdException w:name="Balloon Text" w:semiHidden="1" w:unhideWhenUsed="1"/>
     <w:lsdException w:name="Table Grid" w:uiPriority="39"/>
     <w:lsdException w:name="Table Theme" w:semiHidden="1" w:unhideWhenUsed="1"/>
@@ -16119,6 +16025,28 @@
       <w:color w:val="2E74B5" w:themeColor="accent1" w:themeShade="BF"/>
       <w:sz w:val="32"/>
       <w:szCs w:val="32"/>
+    </w:rPr>
+  </w:style>
+  <w:style w:type="paragraph" w:styleId="Heading2">
+    <w:name w:val="heading 2"/>
+    <w:basedOn w:val="Normal"/>
+    <w:next w:val="Normal"/>
+    <w:link w:val="Heading2Char"/>
+    <w:uiPriority w:val="9"/>
+    <w:unhideWhenUsed/>
+    <w:qFormat/>
+    <w:rsid w:val="00522693"/>
+    <w:pPr>
+      <w:keepNext/>
+      <w:keepLines/>
+      <w:spacing w:before="40" w:after="0"/>
+      <w:outlineLvl w:val="1"/>
+    </w:pPr>
+    <w:rPr>
+      <w:rFonts w:asciiTheme="majorHAnsi" w:eastAsiaTheme="majorEastAsia" w:hAnsiTheme="majorHAnsi" w:cstheme="majorBidi"/>
+      <w:color w:val="2E74B5" w:themeColor="accent1" w:themeShade="BF"/>
+      <w:sz w:val="26"/>
+      <w:szCs w:val="26"/>
     </w:rPr>
   </w:style>
   <w:style w:type="character" w:default="1" w:styleId="DefaultParagraphFont">
@@ -16405,6 +16333,19 @@
       <w:color w:val="2E74B5" w:themeColor="accent1" w:themeShade="BF"/>
       <w:sz w:val="32"/>
       <w:szCs w:val="32"/>
+    </w:rPr>
+  </w:style>
+  <w:style w:type="character" w:customStyle="1" w:styleId="Heading2Char">
+    <w:name w:val="Heading 2 Char"/>
+    <w:basedOn w:val="DefaultParagraphFont"/>
+    <w:link w:val="Heading2"/>
+    <w:uiPriority w:val="9"/>
+    <w:rsid w:val="00522693"/>
+    <w:rPr>
+      <w:rFonts w:asciiTheme="majorHAnsi" w:eastAsiaTheme="majorEastAsia" w:hAnsiTheme="majorHAnsi" w:cstheme="majorBidi"/>
+      <w:color w:val="2E74B5" w:themeColor="accent1" w:themeShade="BF"/>
+      <w:sz w:val="26"/>
+      <w:szCs w:val="26"/>
     </w:rPr>
   </w:style>
 </w:styles>

</xml_diff>